<commit_message>
vault backup: 2025-01-29 15:04:34
</commit_message>
<xml_diff>
--- a/Vakken Y2/Scriptie/ScriptieOpzetTK_29_01_25.docx
+++ b/Vakken Y2/Scriptie/ScriptieOpzetTK_29_01_25.docx
@@ -534,7 +534,7 @@
             </w:rPr>
             <w:fldChar w:fldCharType="separate"/>
           </w:r>
-          <w:hyperlink w:anchor="_Toc189054302" w:history="1">
+          <w:hyperlink w:anchor="_Toc189054979" w:history="1">
             <w:r>
               <w:rPr>
                 <w:rStyle w:val="Hyperlink"/>
@@ -582,7 +582,7 @@
                 <w:noProof/>
                 <w:webHidden/>
               </w:rPr>
-              <w:instrText xml:space="preserve"> PAGEREF _Toc189054302 \h </w:instrText>
+              <w:instrText xml:space="preserve"> PAGEREF _Toc189054979 \h </w:instrText>
             </w:r>
             <w:r>
               <w:rPr>
@@ -630,7 +630,7 @@
               <w14:ligatures w14:val="standardContextual"/>
             </w:rPr>
           </w:pPr>
-          <w:hyperlink w:anchor="_Toc189054303" w:history="1">
+          <w:hyperlink w:anchor="_Toc189054980" w:history="1">
             <w:r>
               <w:rPr>
                 <w:rStyle w:val="Hyperlink"/>
@@ -678,7 +678,7 @@
                 <w:noProof/>
                 <w:webHidden/>
               </w:rPr>
-              <w:instrText xml:space="preserve"> PAGEREF _Toc189054303 \h </w:instrText>
+              <w:instrText xml:space="preserve"> PAGEREF _Toc189054980 \h </w:instrText>
             </w:r>
             <w:r>
               <w:rPr>
@@ -725,7 +725,7 @@
               <w14:ligatures w14:val="standardContextual"/>
             </w:rPr>
           </w:pPr>
-          <w:hyperlink w:anchor="_Toc189054304" w:history="1">
+          <w:hyperlink w:anchor="_Toc189054981" w:history="1">
             <w:r>
               <w:rPr>
                 <w:rStyle w:val="Hyperlink"/>
@@ -753,7 +753,7 @@
                 <w:noProof/>
                 <w:webHidden/>
               </w:rPr>
-              <w:instrText xml:space="preserve"> PAGEREF _Toc189054304 \h </w:instrText>
+              <w:instrText xml:space="preserve"> PAGEREF _Toc189054981 \h </w:instrText>
             </w:r>
             <w:r>
               <w:rPr>
@@ -800,7 +800,7 @@
               <w14:ligatures w14:val="standardContextual"/>
             </w:rPr>
           </w:pPr>
-          <w:hyperlink w:anchor="_Toc189054305" w:history="1">
+          <w:hyperlink w:anchor="_Toc189054982" w:history="1">
             <w:r>
               <w:rPr>
                 <w:rStyle w:val="Hyperlink"/>
@@ -828,7 +828,7 @@
                 <w:noProof/>
                 <w:webHidden/>
               </w:rPr>
-              <w:instrText xml:space="preserve"> PAGEREF _Toc189054305 \h </w:instrText>
+              <w:instrText xml:space="preserve"> PAGEREF _Toc189054982 \h </w:instrText>
             </w:r>
             <w:r>
               <w:rPr>
@@ -875,7 +875,7 @@
               <w14:ligatures w14:val="standardContextual"/>
             </w:rPr>
           </w:pPr>
-          <w:hyperlink w:anchor="_Toc189054306" w:history="1">
+          <w:hyperlink w:anchor="_Toc189054983" w:history="1">
             <w:r>
               <w:rPr>
                 <w:rStyle w:val="Hyperlink"/>
@@ -903,7 +903,7 @@
                 <w:noProof/>
                 <w:webHidden/>
               </w:rPr>
-              <w:instrText xml:space="preserve"> PAGEREF _Toc189054306 \h </w:instrText>
+              <w:instrText xml:space="preserve"> PAGEREF _Toc189054983 \h </w:instrText>
             </w:r>
             <w:r>
               <w:rPr>
@@ -950,7 +950,7 @@
               <w14:ligatures w14:val="standardContextual"/>
             </w:rPr>
           </w:pPr>
-          <w:hyperlink w:anchor="_Toc189054307" w:history="1">
+          <w:hyperlink w:anchor="_Toc189054984" w:history="1">
             <w:r>
               <w:rPr>
                 <w:rStyle w:val="Hyperlink"/>
@@ -978,7 +978,7 @@
                 <w:noProof/>
                 <w:webHidden/>
               </w:rPr>
-              <w:instrText xml:space="preserve"> PAGEREF _Toc189054307 \h </w:instrText>
+              <w:instrText xml:space="preserve"> PAGEREF _Toc189054984 \h </w:instrText>
             </w:r>
             <w:r>
               <w:rPr>
@@ -1025,7 +1025,7 @@
               <w14:ligatures w14:val="standardContextual"/>
             </w:rPr>
           </w:pPr>
-          <w:hyperlink w:anchor="_Toc189054308" w:history="1">
+          <w:hyperlink w:anchor="_Toc189054985" w:history="1">
             <w:r>
               <w:rPr>
                 <w:rStyle w:val="Hyperlink"/>
@@ -1089,7 +1089,7 @@
                 <w:noProof/>
                 <w:webHidden/>
               </w:rPr>
-              <w:instrText xml:space="preserve"> PAGEREF _Toc189054308 \h </w:instrText>
+              <w:instrText xml:space="preserve"> PAGEREF _Toc189054985 \h </w:instrText>
             </w:r>
             <w:r>
               <w:rPr>
@@ -1136,7 +1136,7 @@
               <w14:ligatures w14:val="standardContextual"/>
             </w:rPr>
           </w:pPr>
-          <w:hyperlink w:anchor="_Toc189054309" w:history="1">
+          <w:hyperlink w:anchor="_Toc189054986" w:history="1">
             <w:r>
               <w:rPr>
                 <w:rStyle w:val="Hyperlink"/>
@@ -1181,7 +1181,7 @@
                 <w:noProof/>
                 <w:webHidden/>
               </w:rPr>
-              <w:instrText xml:space="preserve"> PAGEREF _Toc189054309 \h </w:instrText>
+              <w:instrText xml:space="preserve"> PAGEREF _Toc189054986 \h </w:instrText>
             </w:r>
             <w:r>
               <w:rPr>
@@ -1228,7 +1228,7 @@
               <w14:ligatures w14:val="standardContextual"/>
             </w:rPr>
           </w:pPr>
-          <w:hyperlink w:anchor="_Toc189054310" w:history="1">
+          <w:hyperlink w:anchor="_Toc189054987" w:history="1">
             <w:r>
               <w:rPr>
                 <w:rStyle w:val="Hyperlink"/>
@@ -1265,7 +1265,7 @@
                 <w:noProof/>
                 <w:webHidden/>
               </w:rPr>
-              <w:instrText xml:space="preserve"> PAGEREF _Toc189054310 \h </w:instrText>
+              <w:instrText xml:space="preserve"> PAGEREF _Toc189054987 \h </w:instrText>
             </w:r>
             <w:r>
               <w:rPr>
@@ -1312,7 +1312,7 @@
               <w14:ligatures w14:val="standardContextual"/>
             </w:rPr>
           </w:pPr>
-          <w:hyperlink w:anchor="_Toc189054311" w:history="1">
+          <w:hyperlink w:anchor="_Toc189054988" w:history="1">
             <w:r>
               <w:rPr>
                 <w:rStyle w:val="Hyperlink"/>
@@ -1340,7 +1340,7 @@
                 <w:noProof/>
                 <w:webHidden/>
               </w:rPr>
-              <w:instrText xml:space="preserve"> PAGEREF _Toc189054311 \h </w:instrText>
+              <w:instrText xml:space="preserve"> PAGEREF _Toc189054988 \h </w:instrText>
             </w:r>
             <w:r>
               <w:rPr>
@@ -1387,7 +1387,7 @@
               <w14:ligatures w14:val="standardContextual"/>
             </w:rPr>
           </w:pPr>
-          <w:hyperlink w:anchor="_Toc189054312" w:history="1">
+          <w:hyperlink w:anchor="_Toc189054989" w:history="1">
             <w:r>
               <w:rPr>
                 <w:rStyle w:val="Hyperlink"/>
@@ -1415,7 +1415,7 @@
                 <w:noProof/>
                 <w:webHidden/>
               </w:rPr>
-              <w:instrText xml:space="preserve"> PAGEREF _Toc189054312 \h </w:instrText>
+              <w:instrText xml:space="preserve"> PAGEREF _Toc189054989 \h </w:instrText>
             </w:r>
             <w:r>
               <w:rPr>
@@ -1462,7 +1462,7 @@
               <w14:ligatures w14:val="standardContextual"/>
             </w:rPr>
           </w:pPr>
-          <w:hyperlink w:anchor="_Toc189054313" w:history="1">
+          <w:hyperlink w:anchor="_Toc189054990" w:history="1">
             <w:r>
               <w:rPr>
                 <w:rStyle w:val="Hyperlink"/>
@@ -1490,7 +1490,7 @@
                 <w:noProof/>
                 <w:webHidden/>
               </w:rPr>
-              <w:instrText xml:space="preserve"> PAGEREF _Toc189054313 \h </w:instrText>
+              <w:instrText xml:space="preserve"> PAGEREF _Toc189054990 \h </w:instrText>
             </w:r>
             <w:r>
               <w:rPr>
@@ -1537,7 +1537,7 @@
               <w14:ligatures w14:val="standardContextual"/>
             </w:rPr>
           </w:pPr>
-          <w:hyperlink w:anchor="_Toc189054314" w:history="1">
+          <w:hyperlink w:anchor="_Toc189054991" w:history="1">
             <w:r>
               <w:rPr>
                 <w:rStyle w:val="Hyperlink"/>
@@ -1565,7 +1565,7 @@
                 <w:noProof/>
                 <w:webHidden/>
               </w:rPr>
-              <w:instrText xml:space="preserve"> PAGEREF _Toc189054314 \h </w:instrText>
+              <w:instrText xml:space="preserve"> PAGEREF _Toc189054991 \h </w:instrText>
             </w:r>
             <w:r>
               <w:rPr>
@@ -1612,7 +1612,7 @@
               <w14:ligatures w14:val="standardContextual"/>
             </w:rPr>
           </w:pPr>
-          <w:hyperlink w:anchor="_Toc189054315" w:history="1">
+          <w:hyperlink w:anchor="_Toc189054992" w:history="1">
             <w:r>
               <w:rPr>
                 <w:rStyle w:val="Hyperlink"/>
@@ -1640,7 +1640,7 @@
                 <w:noProof/>
                 <w:webHidden/>
               </w:rPr>
-              <w:instrText xml:space="preserve"> PAGEREF _Toc189054315 \h </w:instrText>
+              <w:instrText xml:space="preserve"> PAGEREF _Toc189054992 \h </w:instrText>
             </w:r>
             <w:r>
               <w:rPr>
@@ -1688,7 +1688,7 @@
               <w14:ligatures w14:val="standardContextual"/>
             </w:rPr>
           </w:pPr>
-          <w:hyperlink w:anchor="_Toc189054316" w:history="1">
+          <w:hyperlink w:anchor="_Toc189054993" w:history="1">
             <w:r>
               <w:rPr>
                 <w:rStyle w:val="Hyperlink"/>
@@ -1736,7 +1736,7 @@
                 <w:noProof/>
                 <w:webHidden/>
               </w:rPr>
-              <w:instrText xml:space="preserve"> PAGEREF _Toc189054316 \h </w:instrText>
+              <w:instrText xml:space="preserve"> PAGEREF _Toc189054993 \h </w:instrText>
             </w:r>
             <w:r>
               <w:rPr>
@@ -1784,7 +1784,7 @@
               <w14:ligatures w14:val="standardContextual"/>
             </w:rPr>
           </w:pPr>
-          <w:hyperlink w:anchor="_Toc189054317" w:history="1">
+          <w:hyperlink w:anchor="_Toc189054994" w:history="1">
             <w:r>
               <w:rPr>
                 <w:rStyle w:val="Hyperlink"/>
@@ -1803,7 +1803,7 @@
                 <w:lang w:val="en-NL" w:eastAsia="en-NL"/>
                 <w14:ligatures w14:val="standardContextual"/>
               </w:rPr>
-              <w:tab/>
+              <w:t xml:space="preserve">    </w:t>
             </w:r>
             <w:r>
               <w:rPr>
@@ -1832,7 +1832,7 @@
                 <w:noProof/>
                 <w:webHidden/>
               </w:rPr>
-              <w:instrText xml:space="preserve"> PAGEREF _Toc189054317 \h </w:instrText>
+              <w:instrText xml:space="preserve"> PAGEREF _Toc189054994 \h </w:instrText>
             </w:r>
             <w:r>
               <w:rPr>
@@ -1880,7 +1880,7 @@
               <w14:ligatures w14:val="standardContextual"/>
             </w:rPr>
           </w:pPr>
-          <w:hyperlink w:anchor="_Toc189054318" w:history="1">
+          <w:hyperlink w:anchor="_Toc189054995" w:history="1">
             <w:r>
               <w:rPr>
                 <w:rStyle w:val="Hyperlink"/>
@@ -1928,7 +1928,7 @@
                 <w:noProof/>
                 <w:webHidden/>
               </w:rPr>
-              <w:instrText xml:space="preserve"> PAGEREF _Toc189054318 \h </w:instrText>
+              <w:instrText xml:space="preserve"> PAGEREF _Toc189054995 \h </w:instrText>
             </w:r>
             <w:r>
               <w:rPr>
@@ -1976,7 +1976,7 @@
               <w14:ligatures w14:val="standardContextual"/>
             </w:rPr>
           </w:pPr>
-          <w:hyperlink w:anchor="_Toc189054319" w:history="1">
+          <w:hyperlink w:anchor="_Toc189054996" w:history="1">
             <w:r>
               <w:rPr>
                 <w:rStyle w:val="Hyperlink"/>
@@ -2024,7 +2024,7 @@
                 <w:noProof/>
                 <w:webHidden/>
               </w:rPr>
-              <w:instrText xml:space="preserve"> PAGEREF _Toc189054319 \h </w:instrText>
+              <w:instrText xml:space="preserve"> PAGEREF _Toc189054996 \h </w:instrText>
             </w:r>
             <w:r>
               <w:rPr>
@@ -2072,7 +2072,7 @@
               <w14:ligatures w14:val="standardContextual"/>
             </w:rPr>
           </w:pPr>
-          <w:hyperlink w:anchor="_Toc189054320" w:history="1">
+          <w:hyperlink w:anchor="_Toc189054997" w:history="1">
             <w:r>
               <w:rPr>
                 <w:rStyle w:val="Hyperlink"/>
@@ -2120,7 +2120,7 @@
                 <w:noProof/>
                 <w:webHidden/>
               </w:rPr>
-              <w:instrText xml:space="preserve"> PAGEREF _Toc189054320 \h </w:instrText>
+              <w:instrText xml:space="preserve"> PAGEREF _Toc189054997 \h </w:instrText>
             </w:r>
             <w:r>
               <w:rPr>
@@ -2190,6 +2190,173 @@
     </w:p>
     <w:p>
       <w:pPr>
+        <w:jc w:val="center"/>
+        <w:rPr>
+          <w:rFonts w:ascii="Euclid Circular A Semibold" w:hAnsi="Euclid Circular A Semibold"/>
+          <w:color w:val="000000" w:themeColor="text1"/>
+          <w:sz w:val="32"/>
+          <w:szCs w:val="32"/>
+        </w:rPr>
+      </w:pPr>
+      <w:bookmarkStart w:id="0" w:name="_Toc189054979"/>
+    </w:p>
+    <w:p>
+      <w:pPr>
+        <w:jc w:val="center"/>
+        <w:rPr>
+          <w:rFonts w:ascii="Euclid Circular A Semibold" w:hAnsi="Euclid Circular A Semibold"/>
+          <w:color w:val="000000" w:themeColor="text1"/>
+          <w:sz w:val="32"/>
+          <w:szCs w:val="32"/>
+        </w:rPr>
+      </w:pPr>
+    </w:p>
+    <w:p>
+      <w:pPr>
+        <w:jc w:val="center"/>
+        <w:rPr>
+          <w:rFonts w:ascii="Euclid Circular A Semibold" w:hAnsi="Euclid Circular A Semibold"/>
+          <w:color w:val="000000" w:themeColor="text1"/>
+          <w:sz w:val="32"/>
+          <w:szCs w:val="32"/>
+        </w:rPr>
+      </w:pPr>
+    </w:p>
+    <w:p>
+      <w:pPr>
+        <w:jc w:val="center"/>
+        <w:rPr>
+          <w:rFonts w:ascii="Euclid Circular A Semibold" w:hAnsi="Euclid Circular A Semibold"/>
+          <w:color w:val="000000" w:themeColor="text1"/>
+          <w:sz w:val="32"/>
+          <w:szCs w:val="32"/>
+        </w:rPr>
+      </w:pPr>
+    </w:p>
+    <w:p>
+      <w:pPr>
+        <w:jc w:val="center"/>
+        <w:rPr>
+          <w:rFonts w:ascii="Euclid Circular A Semibold" w:hAnsi="Euclid Circular A Semibold"/>
+          <w:color w:val="000000" w:themeColor="text1"/>
+          <w:sz w:val="32"/>
+          <w:szCs w:val="32"/>
+        </w:rPr>
+      </w:pPr>
+    </w:p>
+    <w:p>
+      <w:pPr>
+        <w:jc w:val="center"/>
+        <w:rPr>
+          <w:rFonts w:ascii="Euclid Circular A Semibold" w:hAnsi="Euclid Circular A Semibold"/>
+          <w:color w:val="000000" w:themeColor="text1"/>
+          <w:sz w:val="32"/>
+          <w:szCs w:val="32"/>
+          <w:lang w:val="en-GB"/>
+        </w:rPr>
+      </w:pPr>
+      <w:r>
+        <w:rPr>
+          <w:rFonts w:ascii="Euclid Circular A Semibold" w:hAnsi="Euclid Circular A Semibold"/>
+          <w:color w:val="000000" w:themeColor="text1"/>
+          <w:sz w:val="32"/>
+          <w:szCs w:val="32"/>
+          <w:lang w:val="en-GB"/>
+        </w:rPr>
+        <w:t>“</w:t>
+      </w:r>
+      <w:r>
+        <w:rPr>
+          <w:rFonts w:ascii="Euclid Circular A Semibold Ita" w:hAnsi="Euclid Circular A Semibold Ita"/>
+          <w:color w:val="000000" w:themeColor="text1"/>
+          <w:sz w:val="32"/>
+          <w:szCs w:val="32"/>
+          <w:lang w:val="en-GB"/>
+        </w:rPr>
+        <w:t>As far as I'm concerned, it's a damned shame that a field as potentially dynamic and vital as journalism should be overrun with dullards, bums, and hacks, hag-ridden with myopia, apathy, and complacence, and generally stuck in a bog of stagnant mediocrity.</w:t>
+      </w:r>
+      <w:r>
+        <w:rPr>
+          <w:rFonts w:ascii="Euclid Circular A Semibold" w:hAnsi="Euclid Circular A Semibold"/>
+          <w:color w:val="000000" w:themeColor="text1"/>
+          <w:sz w:val="32"/>
+          <w:szCs w:val="32"/>
+          <w:lang w:val="en-GB"/>
+        </w:rPr>
+        <w:t>”</w:t>
+      </w:r>
+    </w:p>
+    <w:p>
+      <w:pPr>
+        <w:jc w:val="center"/>
+        <w:rPr>
+          <w:rFonts w:ascii="Euclid Circular A Semibold" w:hAnsi="Euclid Circular A Semibold"/>
+          <w:color w:val="000000" w:themeColor="text1"/>
+          <w:sz w:val="32"/>
+          <w:szCs w:val="32"/>
+        </w:rPr>
+      </w:pPr>
+    </w:p>
+    <w:p>
+      <w:pPr>
+        <w:jc w:val="center"/>
+        <w:rPr>
+          <w:rFonts w:ascii="Euclid Circular A" w:eastAsiaTheme="majorEastAsia" w:hAnsi="Euclid Circular A" w:cstheme="majorBidi"/>
+          <w:color w:val="000000" w:themeColor="text1"/>
+          <w:sz w:val="32"/>
+          <w:szCs w:val="32"/>
+        </w:rPr>
+      </w:pPr>
+      <w:r>
+        <w:rPr>
+          <w:rFonts w:ascii="Euclid Circular A" w:hAnsi="Euclid Circular A"/>
+          <w:color w:val="000000" w:themeColor="text1"/>
+          <w:sz w:val="24"/>
+          <w:szCs w:val="24"/>
+        </w:rPr>
+        <w:t>Author</w:t>
+      </w:r>
+      <w:r>
+        <w:rPr>
+          <w:rFonts w:ascii="Euclid Circular A" w:hAnsi="Euclid Circular A"/>
+          <w:color w:val="000000" w:themeColor="text1"/>
+          <w:sz w:val="24"/>
+          <w:szCs w:val="24"/>
+        </w:rPr>
+        <w:t xml:space="preserve"> </w:t>
+      </w:r>
+      <w:r>
+        <w:rPr>
+          <w:rStyle w:val="FootnoteReference"/>
+          <w:rFonts w:ascii="Euclid Circular A" w:hAnsi="Euclid Circular A"/>
+          <w:color w:val="000000" w:themeColor="text1"/>
+          <w:sz w:val="24"/>
+          <w:szCs w:val="24"/>
+        </w:rPr>
+        <w:footnoteReference w:id="1"/>
+      </w:r>
+    </w:p>
+    <w:p>
+      <w:pPr>
+        <w:rPr>
+          <w:rFonts w:ascii="Euclid Circular A Semibold" w:eastAsiaTheme="majorEastAsia" w:hAnsi="Euclid Circular A Semibold" w:cstheme="majorBidi"/>
+          <w:color w:val="000000" w:themeColor="text1"/>
+          <w:sz w:val="32"/>
+          <w:szCs w:val="32"/>
+        </w:rPr>
+      </w:pPr>
+      <w:r>
+        <w:rPr>
+          <w:rFonts w:ascii="Euclid Circular A Semibold" w:hAnsi="Euclid Circular A Semibold"/>
+          <w:color w:val="000000" w:themeColor="text1"/>
+          <w:sz w:val="32"/>
+          <w:szCs w:val="32"/>
+        </w:rPr>
+        <w:br w:type="page"/>
+      </w:r>
+    </w:p>
+    <w:p>
+      <w:pPr>
         <w:pStyle w:val="Heading1"/>
         <w:numPr>
           <w:ilvl w:val="0"/>
@@ -2203,7 +2370,6 @@
           <w:szCs w:val="32"/>
         </w:rPr>
       </w:pPr>
-      <w:bookmarkStart w:id="0" w:name="_Toc189054302"/>
       <w:r>
         <w:rPr>
           <w:rFonts w:ascii="Euclid Circular A Semibold" w:hAnsi="Euclid Circular A Semibold"/>
@@ -2256,7 +2422,7 @@
           <w:szCs w:val="32"/>
         </w:rPr>
       </w:pPr>
-      <w:bookmarkStart w:id="1" w:name="_Toc189054303"/>
+      <w:bookmarkStart w:id="1" w:name="_Toc189054980"/>
       <w:r>
         <w:rPr>
           <w:rFonts w:ascii="Euclid Circular A Semibold" w:hAnsi="Euclid Circular A Semibold"/>
@@ -2285,7 +2451,7 @@
           <w:szCs w:val="24"/>
         </w:rPr>
       </w:pPr>
-      <w:bookmarkStart w:id="2" w:name="_Toc189054304"/>
+      <w:bookmarkStart w:id="2" w:name="_Toc189054981"/>
       <w:r>
         <w:rPr>
           <w:rFonts w:ascii="Euclid Circular A Semibold" w:hAnsi="Euclid Circular A Semibold"/>
@@ -2308,7 +2474,7 @@
           <w:szCs w:val="24"/>
         </w:rPr>
       </w:pPr>
-      <w:bookmarkStart w:id="3" w:name="_Toc189054305"/>
+      <w:bookmarkStart w:id="3" w:name="_Toc189054982"/>
       <w:r>
         <w:rPr>
           <w:rFonts w:ascii="Euclid Circular A Semibold" w:hAnsi="Euclid Circular A Semibold"/>
@@ -2413,7 +2579,7 @@
           <w:szCs w:val="24"/>
         </w:rPr>
       </w:pPr>
-      <w:bookmarkStart w:id="4" w:name="_Toc189054306"/>
+      <w:bookmarkStart w:id="4" w:name="_Toc189054983"/>
       <w:r>
         <w:rPr>
           <w:rFonts w:ascii="Euclid Circular A Semibold" w:hAnsi="Euclid Circular A Semibold"/>
@@ -2477,7 +2643,7 @@
           <w:szCs w:val="24"/>
         </w:rPr>
       </w:pPr>
-      <w:bookmarkStart w:id="5" w:name="_Toc189054307"/>
+      <w:bookmarkStart w:id="5" w:name="_Toc189054984"/>
       <w:r>
         <w:rPr>
           <w:rFonts w:ascii="Euclid Circular A Semibold" w:hAnsi="Euclid Circular A Semibold"/>
@@ -2501,7 +2667,7 @@
           <w:szCs w:val="24"/>
         </w:rPr>
       </w:pPr>
-      <w:bookmarkStart w:id="6" w:name="_Toc189054308"/>
+      <w:bookmarkStart w:id="6" w:name="_Toc189054985"/>
       <w:r>
         <w:rPr>
           <w:rFonts w:ascii="Euclid Circular A Semibold" w:hAnsi="Euclid Circular A Semibold"/>
@@ -2587,7 +2753,7 @@
           <w:szCs w:val="24"/>
         </w:rPr>
       </w:pPr>
-      <w:bookmarkStart w:id="7" w:name="_Toc189054309"/>
+      <w:bookmarkStart w:id="7" w:name="_Toc189054986"/>
       <w:r>
         <w:rPr>
           <w:rFonts w:ascii="Euclid Circular A Semibold" w:hAnsi="Euclid Circular A Semibold"/>
@@ -2672,7 +2838,7 @@
           <w:szCs w:val="24"/>
         </w:rPr>
       </w:pPr>
-      <w:bookmarkStart w:id="8" w:name="_Toc189054310"/>
+      <w:bookmarkStart w:id="8" w:name="_Toc189054987"/>
       <w:r>
         <w:rPr>
           <w:rFonts w:ascii="Euclid Circular A Semibold" w:hAnsi="Euclid Circular A Semibold"/>
@@ -2706,7 +2872,7 @@
           <w:szCs w:val="24"/>
         </w:rPr>
       </w:pPr>
-      <w:bookmarkStart w:id="9" w:name="_Toc189054311"/>
+      <w:bookmarkStart w:id="9" w:name="_Toc189054988"/>
       <w:r>
         <w:rPr>
           <w:rFonts w:ascii="Euclid Circular A Semibold" w:hAnsi="Euclid Circular A Semibold"/>
@@ -2750,7 +2916,7 @@
           <w:szCs w:val="24"/>
         </w:rPr>
       </w:pPr>
-      <w:bookmarkStart w:id="10" w:name="_Toc189054312"/>
+      <w:bookmarkStart w:id="10" w:name="_Toc189054989"/>
       <w:r>
         <w:rPr>
           <w:rFonts w:ascii="Euclid Circular A Semibold" w:hAnsi="Euclid Circular A Semibold"/>
@@ -3699,7 +3865,7 @@
           <w:szCs w:val="24"/>
         </w:rPr>
       </w:pPr>
-      <w:bookmarkStart w:id="11" w:name="_Toc189054313"/>
+      <w:bookmarkStart w:id="11" w:name="_Toc189054990"/>
       <w:r>
         <w:rPr>
           <w:rFonts w:ascii="Euclid Circular A Semibold" w:hAnsi="Euclid Circular A Semibold"/>
@@ -3723,7 +3889,7 @@
           <w:szCs w:val="24"/>
         </w:rPr>
       </w:pPr>
-      <w:bookmarkStart w:id="12" w:name="_Toc189054314"/>
+      <w:bookmarkStart w:id="12" w:name="_Toc189054991"/>
       <w:r>
         <w:rPr>
           <w:rFonts w:ascii="Euclid Circular A Semibold" w:hAnsi="Euclid Circular A Semibold"/>
@@ -3767,7 +3933,7 @@
           <w:szCs w:val="24"/>
         </w:rPr>
       </w:pPr>
-      <w:bookmarkStart w:id="13" w:name="_Toc189054315"/>
+      <w:bookmarkStart w:id="13" w:name="_Toc189054992"/>
       <w:r>
         <w:rPr>
           <w:rFonts w:ascii="Euclid Circular A Semibold" w:hAnsi="Euclid Circular A Semibold"/>
@@ -4032,6 +4198,18 @@
           <w:szCs w:val="24"/>
         </w:rPr>
       </w:pPr>
+    </w:p>
+    <w:p>
+      <w:pPr>
+        <w:spacing w:line="360" w:lineRule="auto"/>
+        <w:ind w:left="360"/>
+        <w:rPr>
+          <w:rFonts w:ascii="Euclid Circular A" w:hAnsi="Euclid Circular A"/>
+          <w:color w:val="000000" w:themeColor="text1"/>
+          <w:sz w:val="24"/>
+          <w:szCs w:val="24"/>
+        </w:rPr>
+      </w:pPr>
       <w:proofErr w:type="spellStart"/>
       <w:r>
         <w:rPr>
@@ -4041,7 +4219,6 @@
           <w:szCs w:val="24"/>
           <w:highlight w:val="cyan"/>
         </w:rPr>
-        <w:lastRenderedPageBreak/>
         <w:t>Scroll</w:t>
       </w:r>
       <w:proofErr w:type="spellEnd"/>
@@ -4062,7 +4239,26 @@
           <w:sz w:val="24"/>
           <w:szCs w:val="24"/>
         </w:rPr>
-        <w:t xml:space="preserve"> (zoals </w:t>
+        <w:t xml:space="preserve"> </w:t>
+      </w:r>
+      <w:r>
+        <w:rPr>
+          <w:rStyle w:val="FootnoteReference"/>
+          <w:rFonts w:ascii="Euclid Circular A" w:hAnsi="Euclid Circular A"/>
+          <w:color w:val="000000" w:themeColor="text1"/>
+          <w:sz w:val="24"/>
+          <w:szCs w:val="24"/>
+        </w:rPr>
+        <w:footnoteReference w:id="2"/>
+      </w:r>
+      <w:r>
+        <w:rPr>
+          <w:rFonts w:ascii="Euclid Circular A" w:hAnsi="Euclid Circular A"/>
+          <w:color w:val="000000" w:themeColor="text1"/>
+          <w:sz w:val="24"/>
+          <w:szCs w:val="24"/>
+        </w:rPr>
+        <w:t xml:space="preserve">(zoals </w:t>
       </w:r>
       <w:proofErr w:type="spellStart"/>
       <w:r>
@@ -4200,7 +4396,7 @@
           <w:szCs w:val="32"/>
         </w:rPr>
       </w:pPr>
-      <w:bookmarkStart w:id="14" w:name="_Toc189054316"/>
+      <w:bookmarkStart w:id="14" w:name="_Toc189054993"/>
       <w:r>
         <w:rPr>
           <w:rFonts w:ascii="Euclid Circular A Semibold" w:hAnsi="Euclid Circular A Semibold"/>
@@ -4248,7 +4444,7 @@
           <w:szCs w:val="32"/>
         </w:rPr>
       </w:pPr>
-      <w:bookmarkStart w:id="15" w:name="_Toc189054317"/>
+      <w:bookmarkStart w:id="15" w:name="_Toc189054994"/>
       <w:r>
         <w:rPr>
           <w:rFonts w:ascii="Euclid Circular A Semibold" w:hAnsi="Euclid Circular A Semibold"/>
@@ -4296,7 +4492,7 @@
           <w:szCs w:val="32"/>
         </w:rPr>
       </w:pPr>
-      <w:bookmarkStart w:id="16" w:name="_Toc189054318"/>
+      <w:bookmarkStart w:id="16" w:name="_Toc189054995"/>
       <w:r>
         <w:rPr>
           <w:rFonts w:ascii="Euclid Circular A Semibold" w:hAnsi="Euclid Circular A Semibold"/>
@@ -4344,7 +4540,7 @@
           <w:szCs w:val="32"/>
         </w:rPr>
       </w:pPr>
-      <w:bookmarkStart w:id="17" w:name="_Toc189054319"/>
+      <w:bookmarkStart w:id="17" w:name="_Toc189054996"/>
       <w:r>
         <w:rPr>
           <w:rFonts w:ascii="Euclid Circular A Semibold" w:hAnsi="Euclid Circular A Semibold"/>
@@ -4392,7 +4588,7 @@
           <w:szCs w:val="32"/>
         </w:rPr>
       </w:pPr>
-      <w:bookmarkStart w:id="18" w:name="_Toc189054320"/>
+      <w:bookmarkStart w:id="18" w:name="_Toc189054997"/>
       <w:r>
         <w:rPr>
           <w:rFonts w:ascii="Euclid Circular A Semibold" w:hAnsi="Euclid Circular A Semibold"/>
@@ -4541,6 +4737,76 @@
       </w:pPr>
       <w:r>
         <w:continuationSeparator/>
+      </w:r>
+    </w:p>
+  </w:footnote>
+  <w:footnote w:id="1">
+    <w:p>
+      <w:pPr>
+        <w:pStyle w:val="FootnoteText"/>
+        <w:rPr>
+          <w:lang w:val="en-US"/>
+        </w:rPr>
+      </w:pPr>
+      <w:r>
+        <w:rPr>
+          <w:rStyle w:val="FootnoteReference"/>
+        </w:rPr>
+        <w:footnoteRef/>
+      </w:r>
+      <w:r>
+        <w:t xml:space="preserve"> </w:t>
+      </w:r>
+      <w:r>
+        <w:rPr>
+          <w:lang w:val="en-US"/>
+        </w:rPr>
+        <w:t xml:space="preserve">Author, L (2003, 19 </w:t>
+      </w:r>
+      <w:proofErr w:type="spellStart"/>
+      <w:r>
+        <w:rPr>
+          <w:lang w:val="en-US"/>
+        </w:rPr>
+        <w:t>september</w:t>
+      </w:r>
+      <w:proofErr w:type="spellEnd"/>
+      <w:r>
+        <w:rPr>
+          <w:lang w:val="en-US"/>
+        </w:rPr>
+        <w:t>)</w:t>
+      </w:r>
+    </w:p>
+  </w:footnote>
+  <w:footnote w:id="2">
+    <w:p>
+      <w:pPr>
+        <w:pStyle w:val="FootnoteText"/>
+        <w:rPr>
+          <w:rFonts w:ascii="Euclid Flex" w:hAnsi="Euclid Flex"/>
+          <w:lang w:val="en-US"/>
+        </w:rPr>
+      </w:pPr>
+      <w:r>
+        <w:rPr>
+          <w:rStyle w:val="FootnoteReference"/>
+          <w:rFonts w:ascii="Euclid Flex" w:hAnsi="Euclid Flex"/>
+        </w:rPr>
+        <w:footnoteRef/>
+      </w:r>
+      <w:r>
+        <w:rPr>
+          <w:rFonts w:ascii="Euclid Flex" w:hAnsi="Euclid Flex"/>
+        </w:rPr>
+        <w:t xml:space="preserve"> </w:t>
+      </w:r>
+      <w:r>
+        <w:rPr>
+          <w:rFonts w:ascii="Euclid Flex" w:hAnsi="Euclid Flex"/>
+          <w:lang w:val="en-US"/>
+        </w:rPr>
+        <w:t>The most imp</w:t>
       </w:r>
     </w:p>
   </w:footnote>
@@ -6060,6 +6326,46 @@
       <w:lang w:val="nl-NL"/>
     </w:rPr>
   </w:style>
+  <w:style w:type="paragraph" w:styleId="FootnoteText">
+    <w:name w:val="footnote text"/>
+    <w:basedOn w:val="Normal"/>
+    <w:link w:val="FootnoteTextChar"/>
+    <w:uiPriority w:val="99"/>
+    <w:semiHidden/>
+    <w:unhideWhenUsed/>
+    <w:rsid w:val="00C9659A"/>
+    <w:pPr>
+      <w:spacing w:after="0" w:line="240" w:lineRule="auto"/>
+    </w:pPr>
+    <w:rPr>
+      <w:sz w:val="20"/>
+      <w:szCs w:val="20"/>
+    </w:rPr>
+  </w:style>
+  <w:style w:type="character" w:customStyle="1" w:styleId="FootnoteTextChar">
+    <w:name w:val="Footnote Text Char"/>
+    <w:basedOn w:val="DefaultParagraphFont"/>
+    <w:link w:val="FootnoteText"/>
+    <w:uiPriority w:val="99"/>
+    <w:semiHidden/>
+    <w:rsid w:val="00C9659A"/>
+    <w:rPr>
+      <w:sz w:val="20"/>
+      <w:szCs w:val="20"/>
+      <w:lang w:val="nl-NL"/>
+    </w:rPr>
+  </w:style>
+  <w:style w:type="character" w:styleId="FootnoteReference">
+    <w:name w:val="footnote reference"/>
+    <w:basedOn w:val="DefaultParagraphFont"/>
+    <w:uiPriority w:val="99"/>
+    <w:semiHidden/>
+    <w:unhideWhenUsed/>
+    <w:rsid w:val="00C9659A"/>
+    <w:rPr>
+      <w:vertAlign w:val="superscript"/>
+    </w:rPr>
+  </w:style>
 </w:styles>
 </file>
 

</xml_diff>

<commit_message>
vault backup: 2025-01-29 15:14:34
</commit_message>
<xml_diff>
--- a/Vakken Y2/Scriptie/ScriptieOpzetTK_29_01_25.docx
+++ b/Vakken Y2/Scriptie/ScriptieOpzetTK_29_01_25.docx
@@ -2187,173 +2187,7 @@
         </w:rPr>
         <w:br w:type="page"/>
       </w:r>
-    </w:p>
-    <w:p>
-      <w:pPr>
-        <w:jc w:val="center"/>
-        <w:rPr>
-          <w:rFonts w:ascii="Euclid Circular A Semibold" w:hAnsi="Euclid Circular A Semibold"/>
-          <w:color w:val="000000" w:themeColor="text1"/>
-          <w:sz w:val="32"/>
-          <w:szCs w:val="32"/>
-        </w:rPr>
-      </w:pPr>
       <w:bookmarkStart w:id="0" w:name="_Toc189054979"/>
-    </w:p>
-    <w:p>
-      <w:pPr>
-        <w:jc w:val="center"/>
-        <w:rPr>
-          <w:rFonts w:ascii="Euclid Circular A Semibold" w:hAnsi="Euclid Circular A Semibold"/>
-          <w:color w:val="000000" w:themeColor="text1"/>
-          <w:sz w:val="32"/>
-          <w:szCs w:val="32"/>
-        </w:rPr>
-      </w:pPr>
-    </w:p>
-    <w:p>
-      <w:pPr>
-        <w:jc w:val="center"/>
-        <w:rPr>
-          <w:rFonts w:ascii="Euclid Circular A Semibold" w:hAnsi="Euclid Circular A Semibold"/>
-          <w:color w:val="000000" w:themeColor="text1"/>
-          <w:sz w:val="32"/>
-          <w:szCs w:val="32"/>
-        </w:rPr>
-      </w:pPr>
-    </w:p>
-    <w:p>
-      <w:pPr>
-        <w:jc w:val="center"/>
-        <w:rPr>
-          <w:rFonts w:ascii="Euclid Circular A Semibold" w:hAnsi="Euclid Circular A Semibold"/>
-          <w:color w:val="000000" w:themeColor="text1"/>
-          <w:sz w:val="32"/>
-          <w:szCs w:val="32"/>
-        </w:rPr>
-      </w:pPr>
-    </w:p>
-    <w:p>
-      <w:pPr>
-        <w:jc w:val="center"/>
-        <w:rPr>
-          <w:rFonts w:ascii="Euclid Circular A Semibold" w:hAnsi="Euclid Circular A Semibold"/>
-          <w:color w:val="000000" w:themeColor="text1"/>
-          <w:sz w:val="32"/>
-          <w:szCs w:val="32"/>
-        </w:rPr>
-      </w:pPr>
-    </w:p>
-    <w:p>
-      <w:pPr>
-        <w:jc w:val="center"/>
-        <w:rPr>
-          <w:rFonts w:ascii="Euclid Circular A Semibold" w:hAnsi="Euclid Circular A Semibold"/>
-          <w:color w:val="000000" w:themeColor="text1"/>
-          <w:sz w:val="32"/>
-          <w:szCs w:val="32"/>
-          <w:lang w:val="en-GB"/>
-        </w:rPr>
-      </w:pPr>
-      <w:r>
-        <w:rPr>
-          <w:rFonts w:ascii="Euclid Circular A Semibold" w:hAnsi="Euclid Circular A Semibold"/>
-          <w:color w:val="000000" w:themeColor="text1"/>
-          <w:sz w:val="32"/>
-          <w:szCs w:val="32"/>
-          <w:lang w:val="en-GB"/>
-        </w:rPr>
-        <w:t>“</w:t>
-      </w:r>
-      <w:r>
-        <w:rPr>
-          <w:rFonts w:ascii="Euclid Circular A Semibold Ita" w:hAnsi="Euclid Circular A Semibold Ita"/>
-          <w:color w:val="000000" w:themeColor="text1"/>
-          <w:sz w:val="32"/>
-          <w:szCs w:val="32"/>
-          <w:lang w:val="en-GB"/>
-        </w:rPr>
-        <w:t>As far as I'm concerned, it's a damned shame that a field as potentially dynamic and vital as journalism should be overrun with dullards, bums, and hacks, hag-ridden with myopia, apathy, and complacence, and generally stuck in a bog of stagnant mediocrity.</w:t>
-      </w:r>
-      <w:r>
-        <w:rPr>
-          <w:rFonts w:ascii="Euclid Circular A Semibold" w:hAnsi="Euclid Circular A Semibold"/>
-          <w:color w:val="000000" w:themeColor="text1"/>
-          <w:sz w:val="32"/>
-          <w:szCs w:val="32"/>
-          <w:lang w:val="en-GB"/>
-        </w:rPr>
-        <w:t>”</w:t>
-      </w:r>
-    </w:p>
-    <w:p>
-      <w:pPr>
-        <w:jc w:val="center"/>
-        <w:rPr>
-          <w:rFonts w:ascii="Euclid Circular A Semibold" w:hAnsi="Euclid Circular A Semibold"/>
-          <w:color w:val="000000" w:themeColor="text1"/>
-          <w:sz w:val="32"/>
-          <w:szCs w:val="32"/>
-        </w:rPr>
-      </w:pPr>
-    </w:p>
-    <w:p>
-      <w:pPr>
-        <w:jc w:val="center"/>
-        <w:rPr>
-          <w:rFonts w:ascii="Euclid Circular A" w:eastAsiaTheme="majorEastAsia" w:hAnsi="Euclid Circular A" w:cstheme="majorBidi"/>
-          <w:color w:val="000000" w:themeColor="text1"/>
-          <w:sz w:val="32"/>
-          <w:szCs w:val="32"/>
-        </w:rPr>
-      </w:pPr>
-      <w:r>
-        <w:rPr>
-          <w:rFonts w:ascii="Euclid Circular A" w:hAnsi="Euclid Circular A"/>
-          <w:color w:val="000000" w:themeColor="text1"/>
-          <w:sz w:val="24"/>
-          <w:szCs w:val="24"/>
-        </w:rPr>
-        <w:t>Author</w:t>
-      </w:r>
-      <w:r>
-        <w:rPr>
-          <w:rFonts w:ascii="Euclid Circular A" w:hAnsi="Euclid Circular A"/>
-          <w:color w:val="000000" w:themeColor="text1"/>
-          <w:sz w:val="24"/>
-          <w:szCs w:val="24"/>
-        </w:rPr>
-        <w:t xml:space="preserve"> </w:t>
-      </w:r>
-      <w:r>
-        <w:rPr>
-          <w:rStyle w:val="FootnoteReference"/>
-          <w:rFonts w:ascii="Euclid Circular A" w:hAnsi="Euclid Circular A"/>
-          <w:color w:val="000000" w:themeColor="text1"/>
-          <w:sz w:val="24"/>
-          <w:szCs w:val="24"/>
-        </w:rPr>
-        <w:footnoteReference w:id="1"/>
-      </w:r>
-    </w:p>
-    <w:p>
-      <w:pPr>
-        <w:rPr>
-          <w:rFonts w:ascii="Euclid Circular A Semibold" w:eastAsiaTheme="majorEastAsia" w:hAnsi="Euclid Circular A Semibold" w:cstheme="majorBidi"/>
-          <w:color w:val="000000" w:themeColor="text1"/>
-          <w:sz w:val="32"/>
-          <w:szCs w:val="32"/>
-        </w:rPr>
-      </w:pPr>
-      <w:r>
-        <w:rPr>
-          <w:rFonts w:ascii="Euclid Circular A Semibold" w:hAnsi="Euclid Circular A Semibold"/>
-          <w:color w:val="000000" w:themeColor="text1"/>
-          <w:sz w:val="32"/>
-          <w:szCs w:val="32"/>
-        </w:rPr>
-        <w:br w:type="page"/>
-      </w:r>
     </w:p>
     <w:p>
       <w:pPr>
@@ -4249,7 +4083,7 @@
           <w:sz w:val="24"/>
           <w:szCs w:val="24"/>
         </w:rPr>
-        <w:footnoteReference w:id="2"/>
+        <w:footnoteReference w:id="1"/>
       </w:r>
       <w:r>
         <w:rPr>
@@ -4741,45 +4575,6 @@
     </w:p>
   </w:footnote>
   <w:footnote w:id="1">
-    <w:p>
-      <w:pPr>
-        <w:pStyle w:val="FootnoteText"/>
-        <w:rPr>
-          <w:lang w:val="en-US"/>
-        </w:rPr>
-      </w:pPr>
-      <w:r>
-        <w:rPr>
-          <w:rStyle w:val="FootnoteReference"/>
-        </w:rPr>
-        <w:footnoteRef/>
-      </w:r>
-      <w:r>
-        <w:t xml:space="preserve"> </w:t>
-      </w:r>
-      <w:r>
-        <w:rPr>
-          <w:lang w:val="en-US"/>
-        </w:rPr>
-        <w:t xml:space="preserve">Author, L (2003, 19 </w:t>
-      </w:r>
-      <w:proofErr w:type="spellStart"/>
-      <w:r>
-        <w:rPr>
-          <w:lang w:val="en-US"/>
-        </w:rPr>
-        <w:t>september</w:t>
-      </w:r>
-      <w:proofErr w:type="spellEnd"/>
-      <w:r>
-        <w:rPr>
-          <w:lang w:val="en-US"/>
-        </w:rPr>
-        <w:t>)</w:t>
-      </w:r>
-    </w:p>
-  </w:footnote>
-  <w:footnote w:id="2">
     <w:p>
       <w:pPr>
         <w:pStyle w:val="FootnoteText"/>

</xml_diff>